<commit_message>
DSD and diagram updates
</commit_message>
<xml_diff>
--- a/Docs/Spesifications and Reports/DSD/New versions/DSD_v2.docx
+++ b/Docs/Spesifications and Reports/DSD/New versions/DSD_v2.docx
@@ -1,6 +1,6 @@
 
 <file path=word/document.xml><?xml version="1.0" encoding="utf-8"?>
-<w:document xmlns:wpc="http://schemas.microsoft.com/office/word/2010/wordprocessingCanvas" xmlns:cx="http://schemas.microsoft.com/office/drawing/2014/chartex" xmlns:cx1="http://schemas.microsoft.com/office/drawing/2015/9/8/chartex" xmlns:cx2="http://schemas.microsoft.com/office/drawing/2015/10/21/chartex" xmlns:cx3="http://schemas.microsoft.com/office/drawing/2016/5/9/chartex" xmlns:cx4="http://schemas.microsoft.com/office/drawing/2016/5/10/chartex" xmlns:cx5="http://schemas.microsoft.com/office/drawing/2016/5/11/chartex" xmlns:cx6="http://schemas.microsoft.com/office/drawing/2016/5/12/chartex" xmlns:cx7="http://schemas.microsoft.com/office/drawing/2016/5/13/chartex" xmlns:cx8="http://schemas.microsoft.com/office/drawing/2016/5/14/chartex" xmlns:mc="http://schemas.openxmlformats.org/markup-compatibility/2006" xmlns:aink="http://schemas.microsoft.com/office/drawing/2016/ink" xmlns:am3d="http://schemas.microsoft.com/office/drawing/2017/model3d" xmlns:o="urn:schemas-microsoft-com:office:office" xmlns:r="http://schemas.openxmlformats.org/officeDocument/2006/relationships" xmlns:m="http://schemas.openxmlformats.org/officeDocument/2006/math" xmlns:v="urn:schemas-microsoft-com:vml" xmlns:wp14="http://schemas.microsoft.com/office/word/2010/wordprocessingDrawing" xmlns:wp="http://schemas.openxmlformats.org/drawingml/2006/wordprocessingDrawing" xmlns:w10="urn:schemas-microsoft-com:office:word" xmlns:w="http://schemas.openxmlformats.org/wordprocessingml/2006/main" xmlns:w14="http://schemas.microsoft.com/office/word/2010/wordml" xmlns:w15="http://schemas.microsoft.com/office/word/2012/wordml" xmlns:w16cid="http://schemas.microsoft.com/office/word/2016/wordml/cid" xmlns:w16se="http://schemas.microsoft.com/office/word/2015/wordml/symex" xmlns:wpg="http://schemas.microsoft.com/office/word/2010/wordprocessingGroup" xmlns:wpi="http://schemas.microsoft.com/office/word/2010/wordprocessingInk" xmlns:wne="http://schemas.microsoft.com/office/word/2006/wordml" xmlns:wps="http://schemas.microsoft.com/office/word/2010/wordprocessingShape" mc:Ignorable="w14 w15 w16se w16cid wp14">
+<w:document xmlns:wpc="http://schemas.microsoft.com/office/word/2010/wordprocessingCanvas" xmlns:cx="http://schemas.microsoft.com/office/drawing/2014/chartex" xmlns:cx1="http://schemas.microsoft.com/office/drawing/2015/9/8/chartex" xmlns:mc="http://schemas.openxmlformats.org/markup-compatibility/2006" xmlns:o="urn:schemas-microsoft-com:office:office" xmlns:r="http://schemas.openxmlformats.org/officeDocument/2006/relationships" xmlns:m="http://schemas.openxmlformats.org/officeDocument/2006/math" xmlns:v="urn:schemas-microsoft-com:vml" xmlns:wp14="http://schemas.microsoft.com/office/word/2010/wordprocessingDrawing" xmlns:wp="http://schemas.openxmlformats.org/drawingml/2006/wordprocessingDrawing" xmlns:w10="urn:schemas-microsoft-com:office:word" xmlns:w="http://schemas.openxmlformats.org/wordprocessingml/2006/main" xmlns:w14="http://schemas.microsoft.com/office/word/2010/wordml" xmlns:w15="http://schemas.microsoft.com/office/word/2012/wordml" xmlns:w16se="http://schemas.microsoft.com/office/word/2015/wordml/symex" xmlns:wpg="http://schemas.microsoft.com/office/word/2010/wordprocessingGroup" xmlns:wpi="http://schemas.microsoft.com/office/word/2010/wordprocessingInk" xmlns:wne="http://schemas.microsoft.com/office/word/2006/wordml" xmlns:wps="http://schemas.microsoft.com/office/word/2010/wordprocessingShape" mc:Ignorable="w14 w15 w16se wp14">
   <w:body>
     <w:p>
       <w:pPr>
@@ -296,8 +296,6 @@
           <w:lang w:val="en-GB"/>
         </w:rPr>
       </w:pPr>
-      <w:bookmarkStart w:id="0" w:name="_GoBack"/>
-      <w:bookmarkEnd w:id="0"/>
     </w:p>
     <w:p>
       <w:pPr>
@@ -688,7 +686,7 @@
           <w:lang w:val="en-GB"/>
         </w:rPr>
       </w:pPr>
-      <w:bookmarkStart w:id="1" w:name="_Toc501993332"/>
+      <w:bookmarkStart w:id="0" w:name="_Toc501993332"/>
       <w:r>
         <w:rPr>
           <w:lang w:val="en-GB"/>
@@ -696,7 +694,7 @@
         <w:lastRenderedPageBreak/>
         <w:t>Revision History</w:t>
       </w:r>
-      <w:bookmarkEnd w:id="1"/>
+      <w:bookmarkEnd w:id="0"/>
     </w:p>
     <w:p>
       <w:pPr>
@@ -912,14 +910,14 @@
           <w:lang w:val="en-GB"/>
         </w:rPr>
       </w:pPr>
-      <w:bookmarkStart w:id="2" w:name="_Toc501993333"/>
+      <w:bookmarkStart w:id="1" w:name="_Toc501993333"/>
       <w:r>
         <w:rPr>
           <w:lang w:val="en-GB"/>
         </w:rPr>
         <w:t>Table of Contents</w:t>
       </w:r>
-      <w:bookmarkEnd w:id="2"/>
+      <w:bookmarkEnd w:id="1"/>
     </w:p>
     <w:p>
       <w:pPr>
@@ -1872,7 +1870,7 @@
           <w:lang w:val="en-GB"/>
         </w:rPr>
       </w:pPr>
-      <w:bookmarkStart w:id="3" w:name="_Toc501993334"/>
+      <w:bookmarkStart w:id="2" w:name="_Toc501993334"/>
       <w:r>
         <w:rPr>
           <w:szCs w:val="24"/>
@@ -1881,104 +1879,191 @@
         <w:lastRenderedPageBreak/>
         <w:t>1. Introduction</w:t>
       </w:r>
+      <w:bookmarkEnd w:id="2"/>
+    </w:p>
+    <w:p>
+      <w:pPr>
+        <w:jc w:val="both"/>
+        <w:rPr>
+          <w:sz w:val="20"/>
+          <w:lang w:val="en-GB"/>
+        </w:rPr>
+      </w:pPr>
+    </w:p>
+    <w:p>
+      <w:pPr>
+        <w:jc w:val="both"/>
+        <w:rPr>
+          <w:szCs w:val="24"/>
+          <w:lang w:val="en-GB"/>
+        </w:rPr>
+      </w:pPr>
+      <w:r>
+        <w:rPr>
+          <w:szCs w:val="24"/>
+          <w:lang w:val="en-GB"/>
+        </w:rPr>
+        <w:t>The purpose of the POF system is to research and apply existed methods to simulate fluids and looking for a better way to simulate it. Various methods will be implemented and tested during the research and development of this project. The main goal is making research and sharing our observations of the project results. One of the major project objectives is to reach a more efficient and better performance fluid simulation system but it is not promised because there is no certain way to achieve it and as mentioned, the project is mainly research-based.</w:t>
+      </w:r>
+    </w:p>
+    <w:p>
+      <w:pPr>
+        <w:jc w:val="both"/>
+        <w:rPr>
+          <w:szCs w:val="24"/>
+          <w:lang w:val="en-GB"/>
+        </w:rPr>
+      </w:pPr>
+    </w:p>
+    <w:p>
+      <w:pPr>
+        <w:jc w:val="both"/>
+        <w:rPr>
+          <w:szCs w:val="24"/>
+          <w:lang w:val="en-GB"/>
+        </w:rPr>
+      </w:pPr>
+      <w:r>
+        <w:rPr>
+          <w:szCs w:val="24"/>
+          <w:lang w:val="en-GB"/>
+        </w:rPr>
+        <w:t>The design is based on The POF system Requirements Specification Document, Revision 2.0 [1]</w:t>
+      </w:r>
+    </w:p>
+    <w:p>
+      <w:pPr>
+        <w:jc w:val="both"/>
+        <w:rPr>
+          <w:szCs w:val="24"/>
+          <w:lang w:val="en-GB"/>
+        </w:rPr>
+      </w:pPr>
+      <w:r>
+        <w:rPr>
+          <w:szCs w:val="24"/>
+          <w:lang w:val="en-GB"/>
+        </w:rPr>
+        <w:t>This design process conforms to the Requirements Specification Document and its diagrams. The project conforms to UML diagrams. Diagrams are describing the project to understand mainly operations of the POF system. Imperceptible parts of the POF system can be changed but the main functioning of the system will remain the same as before. If any change occurs during the development of the POF system, this document and diagrams will be changed.</w:t>
+      </w:r>
+    </w:p>
+    <w:p>
+      <w:pPr>
+        <w:jc w:val="both"/>
+        <w:rPr>
+          <w:szCs w:val="24"/>
+          <w:lang w:val="en-GB"/>
+        </w:rPr>
+      </w:pPr>
+    </w:p>
+    <w:p>
+      <w:pPr>
+        <w:jc w:val="both"/>
+        <w:rPr>
+          <w:sz w:val="20"/>
+          <w:szCs w:val="24"/>
+          <w:lang w:val="en-GB"/>
+        </w:rPr>
+      </w:pPr>
+      <w:r>
+        <w:rPr>
+          <w:szCs w:val="24"/>
+          <w:lang w:val="en-GB"/>
+        </w:rPr>
+        <w:t>The system architecture and overall high-level structure of the POF system are given in the second section. Detailed design of all system functions and the user interface in terms of are methods of all classes will be given later in the third section of this document.</w:t>
+      </w:r>
+    </w:p>
+    <w:p>
+      <w:pPr>
+        <w:jc w:val="both"/>
+        <w:rPr>
+          <w:sz w:val="20"/>
+          <w:lang w:val="en-GB"/>
+        </w:rPr>
+      </w:pPr>
+    </w:p>
+    <w:p>
+      <w:pPr>
+        <w:jc w:val="both"/>
+        <w:rPr>
+          <w:sz w:val="20"/>
+          <w:lang w:val="en-GB"/>
+        </w:rPr>
+      </w:pPr>
+    </w:p>
+    <w:p>
+      <w:pPr>
+        <w:pStyle w:val="Heading1"/>
+        <w:jc w:val="both"/>
+        <w:rPr>
+          <w:lang w:val="en-GB"/>
+        </w:rPr>
+      </w:pPr>
+      <w:bookmarkStart w:id="3" w:name="_Toc501993335"/>
+      <w:r>
+        <w:rPr>
+          <w:lang w:val="en-GB"/>
+        </w:rPr>
+        <w:t xml:space="preserve">2. </w:t>
+      </w:r>
+      <w:r>
+        <w:rPr>
+          <w:lang w:val="en-GB"/>
+        </w:rPr>
+        <w:t>POF</w:t>
+      </w:r>
+      <w:r>
+        <w:rPr>
+          <w:lang w:val="en-GB"/>
+        </w:rPr>
+        <w:t xml:space="preserve"> </w:t>
+      </w:r>
+      <w:r>
+        <w:rPr>
+          <w:lang w:val="en-GB"/>
+        </w:rPr>
+        <w:t>Computer</w:t>
+      </w:r>
+      <w:r>
+        <w:rPr>
+          <w:lang w:val="en-GB"/>
+        </w:rPr>
+        <w:t xml:space="preserve"> </w:t>
+      </w:r>
+      <w:r>
+        <w:rPr>
+          <w:lang w:val="en-GB"/>
+        </w:rPr>
+        <w:t xml:space="preserve">System </w:t>
+      </w:r>
+      <w:r>
+        <w:rPr>
+          <w:lang w:val="en-GB"/>
+        </w:rPr>
+        <w:t xml:space="preserve">High Level </w:t>
+      </w:r>
+      <w:r>
+        <w:rPr>
+          <w:lang w:val="en-GB"/>
+        </w:rPr>
+        <w:t>Design</w:t>
+      </w:r>
       <w:bookmarkEnd w:id="3"/>
     </w:p>
     <w:p>
       <w:pPr>
         <w:jc w:val="both"/>
         <w:rPr>
-          <w:sz w:val="20"/>
-          <w:lang w:val="en-GB"/>
-        </w:rPr>
-      </w:pPr>
-    </w:p>
-    <w:p>
-      <w:pPr>
-        <w:jc w:val="both"/>
-        <w:rPr>
-          <w:szCs w:val="24"/>
-          <w:lang w:val="en-GB"/>
-        </w:rPr>
-      </w:pPr>
-      <w:r>
-        <w:rPr>
-          <w:szCs w:val="24"/>
-          <w:lang w:val="en-GB"/>
-        </w:rPr>
-        <w:t>The purpose of the POF system is to research and apply existed methods to simulate fluids and looking for a better way to simulate it. Various methods will be implemented and tested during the research and development of this project. The main goal is making research and sharing our observations of the project results. One of the major project objectives is to reach a more efficient and better performance fluid simulation system but it is not promised because there is no certain way to achieve it and as mentioned, the project is mainly research-based.</w:t>
-      </w:r>
-    </w:p>
-    <w:p>
-      <w:pPr>
-        <w:jc w:val="both"/>
-        <w:rPr>
-          <w:szCs w:val="24"/>
-          <w:lang w:val="en-GB"/>
-        </w:rPr>
-      </w:pPr>
-    </w:p>
-    <w:p>
-      <w:pPr>
-        <w:jc w:val="both"/>
-        <w:rPr>
-          <w:szCs w:val="24"/>
-          <w:lang w:val="en-GB"/>
-        </w:rPr>
-      </w:pPr>
-      <w:r>
-        <w:rPr>
-          <w:szCs w:val="24"/>
-          <w:lang w:val="en-GB"/>
-        </w:rPr>
-        <w:t>The design is based on The POF system Requirements Specification Document, Revision 2.0 [1]</w:t>
-      </w:r>
-    </w:p>
-    <w:p>
-      <w:pPr>
-        <w:jc w:val="both"/>
-        <w:rPr>
-          <w:szCs w:val="24"/>
-          <w:lang w:val="en-GB"/>
-        </w:rPr>
-      </w:pPr>
-      <w:r>
-        <w:rPr>
-          <w:szCs w:val="24"/>
-          <w:lang w:val="en-GB"/>
-        </w:rPr>
-        <w:t>This design process conforms to the Requirements Specification Document and its diagrams. The project conforms to UML diagrams. Diagrams are describing the project to understand mainly operations of the POF system. Imperceptible parts of the POF system can be changed but the main functioning of the system will remain the same as before. If any change occurs during the development of the POF system, this document and diagrams will be changed.</w:t>
-      </w:r>
-    </w:p>
-    <w:p>
-      <w:pPr>
-        <w:jc w:val="both"/>
-        <w:rPr>
-          <w:szCs w:val="24"/>
-          <w:lang w:val="en-GB"/>
-        </w:rPr>
-      </w:pPr>
-    </w:p>
-    <w:p>
-      <w:pPr>
-        <w:jc w:val="both"/>
-        <w:rPr>
-          <w:sz w:val="20"/>
-          <w:szCs w:val="24"/>
-          <w:lang w:val="en-GB"/>
-        </w:rPr>
-      </w:pPr>
-      <w:r>
-        <w:rPr>
-          <w:szCs w:val="24"/>
-          <w:lang w:val="en-GB"/>
-        </w:rPr>
-        <w:t>The system architecture and overall high-level structure of the POF system are given in the second section. Detailed design of all system functions and the user interface in terms of are methods of all classes will be given later in the third section of this document.</w:t>
-      </w:r>
-    </w:p>
-    <w:p>
-      <w:pPr>
-        <w:jc w:val="both"/>
-        <w:rPr>
+          <w:b/>
+          <w:lang w:val="en-GB"/>
+        </w:rPr>
+      </w:pPr>
+    </w:p>
+    <w:p>
+      <w:pPr>
+        <w:jc w:val="both"/>
+        <w:rPr>
+          <w:b/>
           <w:sz w:val="20"/>
           <w:lang w:val="en-GB"/>
         </w:rPr>
@@ -2001,12 +2086,12 @@
           <w:lang w:val="en-GB"/>
         </w:rPr>
       </w:pPr>
-      <w:bookmarkStart w:id="4" w:name="_Toc501993335"/>
-      <w:r>
-        <w:rPr>
-          <w:lang w:val="en-GB"/>
-        </w:rPr>
-        <w:t xml:space="preserve">2. </w:t>
+      <w:bookmarkStart w:id="4" w:name="_Toc501993336"/>
+      <w:r>
+        <w:rPr>
+          <w:lang w:val="en-GB"/>
+        </w:rPr>
+        <w:t xml:space="preserve">2.1. </w:t>
       </w:r>
       <w:r>
         <w:rPr>
@@ -2024,31 +2109,13 @@
         <w:rPr>
           <w:lang w:val="en-GB"/>
         </w:rPr>
-        <w:t>Computer</w:t>
-      </w:r>
-      <w:r>
-        <w:rPr>
-          <w:lang w:val="en-GB"/>
-        </w:rPr>
-        <w:t xml:space="preserve"> </w:t>
-      </w:r>
-      <w:r>
-        <w:rPr>
-          <w:lang w:val="en-GB"/>
-        </w:rPr>
         <w:t xml:space="preserve">System </w:t>
       </w:r>
       <w:r>
         <w:rPr>
           <w:lang w:val="en-GB"/>
         </w:rPr>
-        <w:t xml:space="preserve">High Level </w:t>
-      </w:r>
-      <w:r>
-        <w:rPr>
-          <w:lang w:val="en-GB"/>
-        </w:rPr>
-        <w:t>Design</w:t>
+        <w:t>Architecture</w:t>
       </w:r>
       <w:bookmarkEnd w:id="4"/>
     </w:p>
@@ -2056,26 +2123,209 @@
       <w:pPr>
         <w:jc w:val="both"/>
         <w:rPr>
-          <w:b/>
-          <w:lang w:val="en-GB"/>
-        </w:rPr>
-      </w:pPr>
-    </w:p>
-    <w:p>
-      <w:pPr>
-        <w:jc w:val="both"/>
-        <w:rPr>
-          <w:b/>
-          <w:sz w:val="20"/>
-          <w:lang w:val="en-GB"/>
-        </w:rPr>
-      </w:pPr>
-    </w:p>
-    <w:p>
-      <w:pPr>
-        <w:jc w:val="both"/>
-        <w:rPr>
-          <w:sz w:val="20"/>
+          <w:sz w:val="20"/>
+          <w:lang w:val="en-GB"/>
+        </w:rPr>
+      </w:pPr>
+    </w:p>
+    <w:p>
+      <w:pPr>
+        <w:jc w:val="both"/>
+        <w:rPr>
+          <w:szCs w:val="24"/>
+          <w:lang w:val="en-GB"/>
+        </w:rPr>
+      </w:pPr>
+    </w:p>
+    <w:p>
+      <w:pPr>
+        <w:jc w:val="both"/>
+        <w:rPr>
+          <w:szCs w:val="24"/>
+          <w:lang w:val="en-GB"/>
+        </w:rPr>
+      </w:pPr>
+      <w:r>
+        <w:rPr>
+          <w:szCs w:val="24"/>
+          <w:lang w:val="en-GB"/>
+        </w:rPr>
+        <w:t>The POF system architecture works with NVIDIA Flex as an outsource asset. NVIDIA flex is mandatory because particle positions and AABB data are necessary. The system has a handler between the NVIDIA flex and the POF system. Initially, Flex starts the simulation and creates the particles and AABB. The handler passes data for relevant classes. We have a hash function that uses a hash algorithm to make easier and faster data access. Surface particle recognizer function determines the particles that are on the surface by calculating colo</w:t>
+      </w:r>
+      <w:r>
+        <w:rPr>
+          <w:szCs w:val="24"/>
+          <w:lang w:val="en-GB"/>
+        </w:rPr>
+        <w:t>u</w:t>
+      </w:r>
+      <w:r>
+        <w:rPr>
+          <w:szCs w:val="24"/>
+          <w:lang w:val="en-GB"/>
+        </w:rPr>
+        <w:t>r field quantity. Surface particles and their vertices grouped for a specific radius, which is made by group neighbo</w:t>
+      </w:r>
+      <w:r>
+        <w:rPr>
+          <w:szCs w:val="24"/>
+          <w:lang w:val="en-GB"/>
+        </w:rPr>
+        <w:t>u</w:t>
+      </w:r>
+      <w:r>
+        <w:rPr>
+          <w:szCs w:val="24"/>
+          <w:lang w:val="en-GB"/>
+        </w:rPr>
+        <w:t>r particle function. Afterward, grouped neighbo</w:t>
+      </w:r>
+      <w:r>
+        <w:rPr>
+          <w:szCs w:val="24"/>
+          <w:lang w:val="en-GB"/>
+        </w:rPr>
+        <w:t>u</w:t>
+      </w:r>
+      <w:r>
+        <w:rPr>
+          <w:szCs w:val="24"/>
+          <w:lang w:val="en-GB"/>
+        </w:rPr>
+        <w:t>r particle data send to the marching cubes algorithm and it determines which vertices should be drawn. The last part is triangulation and drawing the particles by the renderer section.</w:t>
+      </w:r>
+    </w:p>
+    <w:p>
+      <w:pPr>
+        <w:jc w:val="both"/>
+        <w:rPr>
+          <w:szCs w:val="24"/>
+          <w:lang w:val="en-GB"/>
+        </w:rPr>
+      </w:pPr>
+    </w:p>
+    <w:p>
+      <w:pPr>
+        <w:jc w:val="both"/>
+        <w:rPr>
+          <w:szCs w:val="24"/>
+          <w:lang w:val="en-GB"/>
+        </w:rPr>
+      </w:pPr>
+    </w:p>
+    <w:p>
+      <w:pPr>
+        <w:jc w:val="both"/>
+        <w:rPr>
+          <w:szCs w:val="24"/>
+          <w:lang w:val="en-GB"/>
+        </w:rPr>
+      </w:pPr>
+    </w:p>
+    <w:p>
+      <w:pPr>
+        <w:jc w:val="both"/>
+        <w:rPr>
+          <w:szCs w:val="24"/>
+          <w:lang w:val="en-GB"/>
+        </w:rPr>
+      </w:pPr>
+    </w:p>
+    <w:p>
+      <w:pPr>
+        <w:jc w:val="both"/>
+        <w:rPr>
+          <w:szCs w:val="24"/>
+          <w:lang w:val="en-GB"/>
+        </w:rPr>
+      </w:pPr>
+    </w:p>
+    <w:p>
+      <w:pPr>
+        <w:jc w:val="both"/>
+        <w:rPr>
+          <w:szCs w:val="24"/>
+          <w:lang w:val="en-GB"/>
+        </w:rPr>
+      </w:pPr>
+    </w:p>
+    <w:p>
+      <w:pPr>
+        <w:jc w:val="both"/>
+        <w:rPr>
+          <w:szCs w:val="24"/>
+          <w:lang w:val="en-GB"/>
+        </w:rPr>
+      </w:pPr>
+    </w:p>
+    <w:p>
+      <w:pPr>
+        <w:jc w:val="both"/>
+        <w:rPr>
+          <w:sz w:val="20"/>
+          <w:lang w:val="en-GB"/>
+        </w:rPr>
+      </w:pPr>
+    </w:p>
+    <w:p>
+      <w:pPr>
+        <w:jc w:val="both"/>
+        <w:rPr>
+          <w:sz w:val="20"/>
+          <w:lang w:val="en-GB"/>
+        </w:rPr>
+      </w:pPr>
+    </w:p>
+    <w:p>
+      <w:pPr>
+        <w:jc w:val="both"/>
+        <w:rPr>
+          <w:sz w:val="20"/>
+          <w:lang w:val="en-GB"/>
+        </w:rPr>
+      </w:pPr>
+    </w:p>
+    <w:p>
+      <w:pPr>
+        <w:jc w:val="both"/>
+        <w:rPr>
+          <w:sz w:val="20"/>
+          <w:lang w:val="en-GB"/>
+        </w:rPr>
+      </w:pPr>
+    </w:p>
+    <w:p>
+      <w:pPr>
+        <w:jc w:val="both"/>
+        <w:rPr>
+          <w:sz w:val="20"/>
+          <w:lang w:val="en-GB"/>
+        </w:rPr>
+      </w:pPr>
+    </w:p>
+    <w:p>
+      <w:pPr>
+        <w:jc w:val="both"/>
+        <w:rPr>
+          <w:sz w:val="20"/>
+          <w:lang w:val="en-GB"/>
+        </w:rPr>
+      </w:pPr>
+    </w:p>
+    <w:p>
+      <w:pPr>
+        <w:jc w:val="both"/>
+        <w:rPr>
+          <w:szCs w:val="24"/>
+          <w:lang w:val="en-GB"/>
+        </w:rPr>
+      </w:pPr>
+    </w:p>
+    <w:p>
+      <w:pPr>
+        <w:jc w:val="both"/>
+        <w:rPr>
+          <w:szCs w:val="24"/>
           <w:lang w:val="en-GB"/>
         </w:rPr>
       </w:pPr>
@@ -2088,259 +2338,7 @@
           <w:lang w:val="en-GB"/>
         </w:rPr>
       </w:pPr>
-      <w:bookmarkStart w:id="5" w:name="_Toc501993336"/>
-      <w:r>
-        <w:rPr>
-          <w:lang w:val="en-GB"/>
-        </w:rPr>
-        <w:t xml:space="preserve">2.1. </w:t>
-      </w:r>
-      <w:r>
-        <w:rPr>
-          <w:lang w:val="en-GB"/>
-        </w:rPr>
-        <w:t>POF</w:t>
-      </w:r>
-      <w:r>
-        <w:rPr>
-          <w:lang w:val="en-GB"/>
-        </w:rPr>
-        <w:t xml:space="preserve"> </w:t>
-      </w:r>
-      <w:r>
-        <w:rPr>
-          <w:lang w:val="en-GB"/>
-        </w:rPr>
-        <w:t xml:space="preserve">System </w:t>
-      </w:r>
-      <w:r>
-        <w:rPr>
-          <w:lang w:val="en-GB"/>
-        </w:rPr>
-        <w:t>Architecture</w:t>
-      </w:r>
-      <w:bookmarkEnd w:id="5"/>
-    </w:p>
-    <w:p>
-      <w:pPr>
-        <w:jc w:val="both"/>
-        <w:rPr>
-          <w:sz w:val="20"/>
-          <w:lang w:val="en-GB"/>
-        </w:rPr>
-      </w:pPr>
-    </w:p>
-    <w:p>
-      <w:pPr>
-        <w:jc w:val="both"/>
-        <w:rPr>
-          <w:szCs w:val="24"/>
-          <w:lang w:val="en-GB"/>
-        </w:rPr>
-      </w:pPr>
-    </w:p>
-    <w:p>
-      <w:pPr>
-        <w:jc w:val="both"/>
-        <w:rPr>
-          <w:szCs w:val="24"/>
-          <w:lang w:val="en-GB"/>
-        </w:rPr>
-      </w:pPr>
-      <w:r>
-        <w:rPr>
-          <w:szCs w:val="24"/>
-          <w:lang w:val="en-GB"/>
-        </w:rPr>
-        <w:t>The POF system architecture works with NVIDIA Flex as an outsource asset. NVIDIA flex is mandatory because particle positions and AABB data are necessary. The system has a handler between the NVIDIA flex and the POF system. Initially, Flex starts the simulation and creates the particles and AABB. The handler passes data for relevant classes. We have a hash function that uses a hash algorithm to make easier and faster data access. Surface particle recognizer function determines the particles that are on the surface by calculating colo</w:t>
-      </w:r>
-      <w:r>
-        <w:rPr>
-          <w:szCs w:val="24"/>
-          <w:lang w:val="en-GB"/>
-        </w:rPr>
-        <w:t>u</w:t>
-      </w:r>
-      <w:r>
-        <w:rPr>
-          <w:szCs w:val="24"/>
-          <w:lang w:val="en-GB"/>
-        </w:rPr>
-        <w:t>r field quantity. Surface particles and their vertices grouped for a specific radius, which is made by group neighbo</w:t>
-      </w:r>
-      <w:r>
-        <w:rPr>
-          <w:szCs w:val="24"/>
-          <w:lang w:val="en-GB"/>
-        </w:rPr>
-        <w:t>u</w:t>
-      </w:r>
-      <w:r>
-        <w:rPr>
-          <w:szCs w:val="24"/>
-          <w:lang w:val="en-GB"/>
-        </w:rPr>
-        <w:t>r particle function. Afterward, grouped neighbo</w:t>
-      </w:r>
-      <w:r>
-        <w:rPr>
-          <w:szCs w:val="24"/>
-          <w:lang w:val="en-GB"/>
-        </w:rPr>
-        <w:t>u</w:t>
-      </w:r>
-      <w:r>
-        <w:rPr>
-          <w:szCs w:val="24"/>
-          <w:lang w:val="en-GB"/>
-        </w:rPr>
-        <w:t>r particle data send to the marching cubes algorithm and it determines which vertices should be drawn. The last part is triangulation and drawing the particles by the renderer section.</w:t>
-      </w:r>
-    </w:p>
-    <w:p>
-      <w:pPr>
-        <w:jc w:val="both"/>
-        <w:rPr>
-          <w:szCs w:val="24"/>
-          <w:lang w:val="en-GB"/>
-        </w:rPr>
-      </w:pPr>
-    </w:p>
-    <w:p>
-      <w:pPr>
-        <w:jc w:val="both"/>
-        <w:rPr>
-          <w:szCs w:val="24"/>
-          <w:lang w:val="en-GB"/>
-        </w:rPr>
-      </w:pPr>
-    </w:p>
-    <w:p>
-      <w:pPr>
-        <w:jc w:val="both"/>
-        <w:rPr>
-          <w:szCs w:val="24"/>
-          <w:lang w:val="en-GB"/>
-        </w:rPr>
-      </w:pPr>
-    </w:p>
-    <w:p>
-      <w:pPr>
-        <w:jc w:val="both"/>
-        <w:rPr>
-          <w:szCs w:val="24"/>
-          <w:lang w:val="en-GB"/>
-        </w:rPr>
-      </w:pPr>
-    </w:p>
-    <w:p>
-      <w:pPr>
-        <w:jc w:val="both"/>
-        <w:rPr>
-          <w:szCs w:val="24"/>
-          <w:lang w:val="en-GB"/>
-        </w:rPr>
-      </w:pPr>
-    </w:p>
-    <w:p>
-      <w:pPr>
-        <w:jc w:val="both"/>
-        <w:rPr>
-          <w:szCs w:val="24"/>
-          <w:lang w:val="en-GB"/>
-        </w:rPr>
-      </w:pPr>
-    </w:p>
-    <w:p>
-      <w:pPr>
-        <w:jc w:val="both"/>
-        <w:rPr>
-          <w:szCs w:val="24"/>
-          <w:lang w:val="en-GB"/>
-        </w:rPr>
-      </w:pPr>
-    </w:p>
-    <w:p>
-      <w:pPr>
-        <w:jc w:val="both"/>
-        <w:rPr>
-          <w:sz w:val="20"/>
-          <w:lang w:val="en-GB"/>
-        </w:rPr>
-      </w:pPr>
-    </w:p>
-    <w:p>
-      <w:pPr>
-        <w:jc w:val="both"/>
-        <w:rPr>
-          <w:sz w:val="20"/>
-          <w:lang w:val="en-GB"/>
-        </w:rPr>
-      </w:pPr>
-    </w:p>
-    <w:p>
-      <w:pPr>
-        <w:jc w:val="both"/>
-        <w:rPr>
-          <w:sz w:val="20"/>
-          <w:lang w:val="en-GB"/>
-        </w:rPr>
-      </w:pPr>
-    </w:p>
-    <w:p>
-      <w:pPr>
-        <w:jc w:val="both"/>
-        <w:rPr>
-          <w:sz w:val="20"/>
-          <w:lang w:val="en-GB"/>
-        </w:rPr>
-      </w:pPr>
-    </w:p>
-    <w:p>
-      <w:pPr>
-        <w:jc w:val="both"/>
-        <w:rPr>
-          <w:sz w:val="20"/>
-          <w:lang w:val="en-GB"/>
-        </w:rPr>
-      </w:pPr>
-    </w:p>
-    <w:p>
-      <w:pPr>
-        <w:jc w:val="both"/>
-        <w:rPr>
-          <w:sz w:val="20"/>
-          <w:lang w:val="en-GB"/>
-        </w:rPr>
-      </w:pPr>
-    </w:p>
-    <w:p>
-      <w:pPr>
-        <w:jc w:val="both"/>
-        <w:rPr>
-          <w:szCs w:val="24"/>
-          <w:lang w:val="en-GB"/>
-        </w:rPr>
-      </w:pPr>
-    </w:p>
-    <w:p>
-      <w:pPr>
-        <w:jc w:val="both"/>
-        <w:rPr>
-          <w:szCs w:val="24"/>
-          <w:lang w:val="en-GB"/>
-        </w:rPr>
-      </w:pPr>
-    </w:p>
-    <w:p>
-      <w:pPr>
-        <w:pStyle w:val="Heading1"/>
-        <w:jc w:val="both"/>
-        <w:rPr>
-          <w:lang w:val="en-GB"/>
-        </w:rPr>
-      </w:pPr>
-      <w:bookmarkStart w:id="6" w:name="_Toc501993337"/>
+      <w:bookmarkStart w:id="5" w:name="_Toc501993337"/>
       <w:r>
         <w:rPr>
           <w:lang w:val="en-GB"/>
@@ -2372,7 +2370,7 @@
         </w:rPr>
         <w:t>Structure</w:t>
       </w:r>
-      <w:bookmarkEnd w:id="6"/>
+      <w:bookmarkEnd w:id="5"/>
     </w:p>
     <w:p>
       <w:pPr>
@@ -4496,9 +4494,9 @@
         </w:rPr>
         <w:drawing>
           <wp:inline distT="0" distB="0" distL="0" distR="0">
-            <wp:extent cx="6120130" cy="5667375"/>
-            <wp:effectExtent l="0" t="0" r="0" b="9525"/>
-            <wp:docPr id="3" name="Picture 3"/>
+            <wp:extent cx="6120130" cy="6120130"/>
+            <wp:effectExtent l="0" t="0" r="0" b="0"/>
+            <wp:docPr id="4" name="Picture 4"/>
             <wp:cNvGraphicFramePr>
               <a:graphicFrameLocks xmlns:a="http://schemas.openxmlformats.org/drawingml/2006/main" noChangeAspect="1"/>
             </wp:cNvGraphicFramePr>
@@ -4506,7 +4504,7 @@
               <a:graphicData uri="http://schemas.openxmlformats.org/drawingml/2006/picture">
                 <pic:pic xmlns:pic="http://schemas.openxmlformats.org/drawingml/2006/picture">
                   <pic:nvPicPr>
-                    <pic:cNvPr id="3" name="Package_diagram_7.png"/>
+                    <pic:cNvPr id="4" name="Package_diagram_9.png"/>
                     <pic:cNvPicPr/>
                   </pic:nvPicPr>
                   <pic:blipFill>
@@ -4524,7 +4522,7 @@
                   <pic:spPr>
                     <a:xfrm>
                       <a:off x="0" y="0"/>
-                      <a:ext cx="6120130" cy="5667375"/>
+                      <a:ext cx="6120130" cy="6120130"/>
                     </a:xfrm>
                     <a:prstGeom prst="rect">
                       <a:avLst/>
@@ -4721,7 +4719,7 @@
           <w:lang w:val="en-GB"/>
         </w:rPr>
       </w:pPr>
-      <w:bookmarkStart w:id="7" w:name="_Toc501993338"/>
+      <w:bookmarkStart w:id="6" w:name="_Toc501993338"/>
       <w:r>
         <w:rPr>
           <w:lang w:val="en-GB"/>
@@ -4758,7 +4756,7 @@
         </w:rPr>
         <w:t>Environment</w:t>
       </w:r>
-      <w:bookmarkEnd w:id="7"/>
+      <w:bookmarkEnd w:id="6"/>
     </w:p>
     <w:p>
       <w:pPr>
@@ -5266,12 +5264,11 @@
           <w:lang w:val="en-GB"/>
         </w:rPr>
       </w:pPr>
-      <w:bookmarkStart w:id="8" w:name="_Toc501993339"/>
-      <w:r>
-        <w:rPr>
-          <w:lang w:val="en-GB"/>
-        </w:rPr>
-        <w:lastRenderedPageBreak/>
+      <w:bookmarkStart w:id="7" w:name="_Toc501993339"/>
+      <w:r>
+        <w:rPr>
+          <w:lang w:val="en-GB"/>
+        </w:rPr>
         <w:t xml:space="preserve">3. </w:t>
       </w:r>
       <w:r>
@@ -5304,7 +5301,7 @@
         </w:rPr>
         <w:t>:</w:t>
       </w:r>
-      <w:bookmarkEnd w:id="8"/>
+      <w:bookmarkEnd w:id="7"/>
     </w:p>
     <w:p>
       <w:pPr>
@@ -5403,10 +5400,10 @@
           <w:lang w:val="en-GB" w:eastAsia="en-GB"/>
         </w:rPr>
         <w:drawing>
-          <wp:inline distT="0" distB="0" distL="0" distR="0" wp14:anchorId="703AA123" wp14:editId="1444BE9E">
-            <wp:extent cx="6120130" cy="7398385"/>
+          <wp:inline distT="0" distB="0" distL="0" distR="0">
+            <wp:extent cx="6120130" cy="7399655"/>
             <wp:effectExtent l="0" t="0" r="0" b="0"/>
-            <wp:docPr id="8" name="Picture 8"/>
+            <wp:docPr id="10" name="Picture 10"/>
             <wp:cNvGraphicFramePr>
               <a:graphicFrameLocks xmlns:a="http://schemas.openxmlformats.org/drawingml/2006/main" noChangeAspect="1"/>
             </wp:cNvGraphicFramePr>
@@ -5414,7 +5411,7 @@
               <a:graphicData uri="http://schemas.openxmlformats.org/drawingml/2006/picture">
                 <pic:pic xmlns:pic="http://schemas.openxmlformats.org/drawingml/2006/picture">
                   <pic:nvPicPr>
-                    <pic:cNvPr id="8" name="Zhu_activity_v1.png"/>
+                    <pic:cNvPr id="10" name="Zhu_activity_v3.png"/>
                     <pic:cNvPicPr/>
                   </pic:nvPicPr>
                   <pic:blipFill>
@@ -5432,7 +5429,7 @@
                   <pic:spPr>
                     <a:xfrm>
                       <a:off x="0" y="0"/>
-                      <a:ext cx="6120130" cy="7398385"/>
+                      <a:ext cx="6120130" cy="7399655"/>
                     </a:xfrm>
                     <a:prstGeom prst="rect">
                       <a:avLst/>
@@ -5522,7 +5519,6 @@
           <w:szCs w:val="24"/>
           <w:lang w:val="en-GB"/>
         </w:rPr>
-        <w:lastRenderedPageBreak/>
         <w:t>Description:</w:t>
       </w:r>
       <w:r>
@@ -5703,10 +5699,10 @@
           <w:lang w:val="en-GB" w:eastAsia="en-GB"/>
         </w:rPr>
         <w:drawing>
-          <wp:inline distT="0" distB="0" distL="0" distR="0" wp14:anchorId="457871E1" wp14:editId="38B59CA1">
-            <wp:extent cx="6120130" cy="6091555"/>
-            <wp:effectExtent l="0" t="0" r="0" b="4445"/>
-            <wp:docPr id="7" name="Picture 7"/>
+          <wp:inline distT="0" distB="0" distL="0" distR="0">
+            <wp:extent cx="6120130" cy="6289040"/>
+            <wp:effectExtent l="0" t="0" r="0" b="0"/>
+            <wp:docPr id="11" name="Picture 11"/>
             <wp:cNvGraphicFramePr>
               <a:graphicFrameLocks xmlns:a="http://schemas.openxmlformats.org/drawingml/2006/main" noChangeAspect="1"/>
             </wp:cNvGraphicFramePr>
@@ -5714,7 +5710,7 @@
               <a:graphicData uri="http://schemas.openxmlformats.org/drawingml/2006/picture">
                 <pic:pic xmlns:pic="http://schemas.openxmlformats.org/drawingml/2006/picture">
                   <pic:nvPicPr>
-                    <pic:cNvPr id="7" name="SurfRecog_v1.png"/>
+                    <pic:cNvPr id="11" name="SurfRecog_v3.png"/>
                     <pic:cNvPicPr/>
                   </pic:nvPicPr>
                   <pic:blipFill>
@@ -5732,7 +5728,7 @@
                   <pic:spPr>
                     <a:xfrm>
                       <a:off x="0" y="0"/>
-                      <a:ext cx="6120130" cy="6091555"/>
+                      <a:ext cx="6120130" cy="6289040"/>
                     </a:xfrm>
                     <a:prstGeom prst="rect">
                       <a:avLst/>
@@ -5835,7 +5831,6 @@
           <w:szCs w:val="24"/>
           <w:lang w:val="en-GB"/>
         </w:rPr>
-        <w:lastRenderedPageBreak/>
         <w:t>Description:</w:t>
       </w:r>
       <w:r>
@@ -5901,12 +5896,413 @@
           <w:lang w:val="en-GB"/>
         </w:rPr>
       </w:pPr>
-      <w:r>
-        <w:rPr>
-          <w:b/>
-          <w:szCs w:val="24"/>
-          <w:lang w:val="en-GB"/>
-        </w:rPr>
+    </w:p>
+    <w:p>
+      <w:pPr>
+        <w:jc w:val="both"/>
+        <w:rPr>
+          <w:b/>
+          <w:szCs w:val="24"/>
+          <w:lang w:val="en-GB"/>
+        </w:rPr>
+      </w:pPr>
+    </w:p>
+    <w:p>
+      <w:pPr>
+        <w:jc w:val="both"/>
+        <w:rPr>
+          <w:b/>
+          <w:szCs w:val="24"/>
+          <w:lang w:val="en-GB"/>
+        </w:rPr>
+      </w:pPr>
+    </w:p>
+    <w:p>
+      <w:pPr>
+        <w:jc w:val="both"/>
+        <w:rPr>
+          <w:b/>
+          <w:szCs w:val="24"/>
+          <w:lang w:val="en-GB"/>
+        </w:rPr>
+      </w:pPr>
+    </w:p>
+    <w:p>
+      <w:pPr>
+        <w:jc w:val="both"/>
+        <w:rPr>
+          <w:b/>
+          <w:szCs w:val="24"/>
+          <w:lang w:val="en-GB"/>
+        </w:rPr>
+      </w:pPr>
+    </w:p>
+    <w:p>
+      <w:pPr>
+        <w:jc w:val="both"/>
+        <w:rPr>
+          <w:b/>
+          <w:szCs w:val="24"/>
+          <w:lang w:val="en-GB"/>
+        </w:rPr>
+      </w:pPr>
+    </w:p>
+    <w:p>
+      <w:pPr>
+        <w:jc w:val="both"/>
+        <w:rPr>
+          <w:b/>
+          <w:szCs w:val="24"/>
+          <w:lang w:val="en-GB"/>
+        </w:rPr>
+      </w:pPr>
+    </w:p>
+    <w:p>
+      <w:pPr>
+        <w:jc w:val="both"/>
+        <w:rPr>
+          <w:b/>
+          <w:szCs w:val="24"/>
+          <w:lang w:val="en-GB"/>
+        </w:rPr>
+      </w:pPr>
+    </w:p>
+    <w:p>
+      <w:pPr>
+        <w:jc w:val="both"/>
+        <w:rPr>
+          <w:b/>
+          <w:szCs w:val="24"/>
+          <w:lang w:val="en-GB"/>
+        </w:rPr>
+      </w:pPr>
+    </w:p>
+    <w:p>
+      <w:pPr>
+        <w:jc w:val="both"/>
+        <w:rPr>
+          <w:b/>
+          <w:szCs w:val="24"/>
+          <w:lang w:val="en-GB"/>
+        </w:rPr>
+      </w:pPr>
+    </w:p>
+    <w:p>
+      <w:pPr>
+        <w:jc w:val="both"/>
+        <w:rPr>
+          <w:b/>
+          <w:szCs w:val="24"/>
+          <w:lang w:val="en-GB"/>
+        </w:rPr>
+      </w:pPr>
+    </w:p>
+    <w:p>
+      <w:pPr>
+        <w:jc w:val="both"/>
+        <w:rPr>
+          <w:b/>
+          <w:szCs w:val="24"/>
+          <w:lang w:val="en-GB"/>
+        </w:rPr>
+      </w:pPr>
+    </w:p>
+    <w:p>
+      <w:pPr>
+        <w:jc w:val="both"/>
+        <w:rPr>
+          <w:b/>
+          <w:szCs w:val="24"/>
+          <w:lang w:val="en-GB"/>
+        </w:rPr>
+      </w:pPr>
+    </w:p>
+    <w:p>
+      <w:pPr>
+        <w:jc w:val="both"/>
+        <w:rPr>
+          <w:b/>
+          <w:szCs w:val="24"/>
+          <w:lang w:val="en-GB"/>
+        </w:rPr>
+      </w:pPr>
+    </w:p>
+    <w:p>
+      <w:pPr>
+        <w:jc w:val="both"/>
+        <w:rPr>
+          <w:b/>
+          <w:szCs w:val="24"/>
+          <w:lang w:val="en-GB"/>
+        </w:rPr>
+      </w:pPr>
+    </w:p>
+    <w:p>
+      <w:pPr>
+        <w:jc w:val="both"/>
+        <w:rPr>
+          <w:b/>
+          <w:szCs w:val="24"/>
+          <w:lang w:val="en-GB"/>
+        </w:rPr>
+      </w:pPr>
+    </w:p>
+    <w:p>
+      <w:pPr>
+        <w:jc w:val="both"/>
+        <w:rPr>
+          <w:b/>
+          <w:szCs w:val="24"/>
+          <w:lang w:val="en-GB"/>
+        </w:rPr>
+      </w:pPr>
+    </w:p>
+    <w:p>
+      <w:pPr>
+        <w:jc w:val="both"/>
+        <w:rPr>
+          <w:b/>
+          <w:szCs w:val="24"/>
+          <w:lang w:val="en-GB"/>
+        </w:rPr>
+      </w:pPr>
+    </w:p>
+    <w:p>
+      <w:pPr>
+        <w:jc w:val="both"/>
+        <w:rPr>
+          <w:b/>
+          <w:szCs w:val="24"/>
+          <w:lang w:val="en-GB"/>
+        </w:rPr>
+      </w:pPr>
+    </w:p>
+    <w:p>
+      <w:pPr>
+        <w:jc w:val="both"/>
+        <w:rPr>
+          <w:b/>
+          <w:szCs w:val="24"/>
+          <w:lang w:val="en-GB"/>
+        </w:rPr>
+      </w:pPr>
+    </w:p>
+    <w:p>
+      <w:pPr>
+        <w:jc w:val="both"/>
+        <w:rPr>
+          <w:b/>
+          <w:szCs w:val="24"/>
+          <w:lang w:val="en-GB"/>
+        </w:rPr>
+      </w:pPr>
+    </w:p>
+    <w:p>
+      <w:pPr>
+        <w:jc w:val="both"/>
+        <w:rPr>
+          <w:b/>
+          <w:szCs w:val="24"/>
+          <w:lang w:val="en-GB"/>
+        </w:rPr>
+      </w:pPr>
+    </w:p>
+    <w:p>
+      <w:pPr>
+        <w:jc w:val="both"/>
+        <w:rPr>
+          <w:b/>
+          <w:szCs w:val="24"/>
+          <w:lang w:val="en-GB"/>
+        </w:rPr>
+      </w:pPr>
+    </w:p>
+    <w:p>
+      <w:pPr>
+        <w:jc w:val="both"/>
+        <w:rPr>
+          <w:b/>
+          <w:szCs w:val="24"/>
+          <w:lang w:val="en-GB"/>
+        </w:rPr>
+      </w:pPr>
+    </w:p>
+    <w:p>
+      <w:pPr>
+        <w:jc w:val="both"/>
+        <w:rPr>
+          <w:b/>
+          <w:szCs w:val="24"/>
+          <w:lang w:val="en-GB"/>
+        </w:rPr>
+      </w:pPr>
+    </w:p>
+    <w:p>
+      <w:pPr>
+        <w:jc w:val="both"/>
+        <w:rPr>
+          <w:b/>
+          <w:szCs w:val="24"/>
+          <w:lang w:val="en-GB"/>
+        </w:rPr>
+      </w:pPr>
+    </w:p>
+    <w:p>
+      <w:pPr>
+        <w:jc w:val="both"/>
+        <w:rPr>
+          <w:b/>
+          <w:szCs w:val="24"/>
+          <w:lang w:val="en-GB"/>
+        </w:rPr>
+      </w:pPr>
+    </w:p>
+    <w:p>
+      <w:pPr>
+        <w:jc w:val="both"/>
+        <w:rPr>
+          <w:b/>
+          <w:szCs w:val="24"/>
+          <w:lang w:val="en-GB"/>
+        </w:rPr>
+      </w:pPr>
+    </w:p>
+    <w:p>
+      <w:pPr>
+        <w:jc w:val="both"/>
+        <w:rPr>
+          <w:b/>
+          <w:szCs w:val="24"/>
+          <w:lang w:val="en-GB"/>
+        </w:rPr>
+      </w:pPr>
+    </w:p>
+    <w:p>
+      <w:pPr>
+        <w:jc w:val="both"/>
+        <w:rPr>
+          <w:b/>
+          <w:szCs w:val="24"/>
+          <w:lang w:val="en-GB"/>
+        </w:rPr>
+      </w:pPr>
+    </w:p>
+    <w:p>
+      <w:pPr>
+        <w:jc w:val="both"/>
+        <w:rPr>
+          <w:b/>
+          <w:szCs w:val="24"/>
+          <w:lang w:val="en-GB"/>
+        </w:rPr>
+      </w:pPr>
+    </w:p>
+    <w:p>
+      <w:pPr>
+        <w:jc w:val="both"/>
+        <w:rPr>
+          <w:b/>
+          <w:szCs w:val="24"/>
+          <w:lang w:val="en-GB"/>
+        </w:rPr>
+      </w:pPr>
+    </w:p>
+    <w:p>
+      <w:pPr>
+        <w:jc w:val="both"/>
+        <w:rPr>
+          <w:b/>
+          <w:szCs w:val="24"/>
+          <w:lang w:val="en-GB"/>
+        </w:rPr>
+      </w:pPr>
+    </w:p>
+    <w:p>
+      <w:pPr>
+        <w:jc w:val="both"/>
+        <w:rPr>
+          <w:b/>
+          <w:szCs w:val="24"/>
+          <w:lang w:val="en-GB"/>
+        </w:rPr>
+      </w:pPr>
+    </w:p>
+    <w:p>
+      <w:pPr>
+        <w:jc w:val="both"/>
+        <w:rPr>
+          <w:b/>
+          <w:szCs w:val="24"/>
+          <w:lang w:val="en-GB"/>
+        </w:rPr>
+      </w:pPr>
+    </w:p>
+    <w:p>
+      <w:pPr>
+        <w:jc w:val="both"/>
+        <w:rPr>
+          <w:b/>
+          <w:szCs w:val="24"/>
+          <w:lang w:val="en-GB"/>
+        </w:rPr>
+      </w:pPr>
+    </w:p>
+    <w:p>
+      <w:pPr>
+        <w:jc w:val="both"/>
+        <w:rPr>
+          <w:b/>
+          <w:szCs w:val="24"/>
+          <w:lang w:val="en-GB"/>
+        </w:rPr>
+      </w:pPr>
+    </w:p>
+    <w:p>
+      <w:pPr>
+        <w:jc w:val="both"/>
+        <w:rPr>
+          <w:b/>
+          <w:szCs w:val="24"/>
+          <w:lang w:val="en-GB"/>
+        </w:rPr>
+      </w:pPr>
+    </w:p>
+    <w:p>
+      <w:pPr>
+        <w:jc w:val="both"/>
+        <w:rPr>
+          <w:b/>
+          <w:szCs w:val="24"/>
+          <w:lang w:val="en-GB"/>
+        </w:rPr>
+      </w:pPr>
+    </w:p>
+    <w:p>
+      <w:pPr>
+        <w:jc w:val="both"/>
+        <w:rPr>
+          <w:b/>
+          <w:szCs w:val="24"/>
+          <w:lang w:val="en-GB"/>
+        </w:rPr>
+      </w:pPr>
+    </w:p>
+    <w:p>
+      <w:pPr>
+        <w:jc w:val="both"/>
+        <w:rPr>
+          <w:b/>
+          <w:szCs w:val="24"/>
+          <w:lang w:val="en-GB"/>
+        </w:rPr>
+      </w:pPr>
+      <w:r>
+        <w:rPr>
+          <w:b/>
+          <w:szCs w:val="24"/>
+          <w:lang w:val="en-GB"/>
+        </w:rPr>
+        <w:lastRenderedPageBreak/>
         <w:t>3.3</w:t>
       </w:r>
       <w:r>
@@ -5937,16 +6333,6 @@
           <w:lang w:val="en-GB"/>
         </w:rPr>
       </w:pPr>
-    </w:p>
-    <w:p>
-      <w:pPr>
-        <w:jc w:val="both"/>
-        <w:rPr>
-          <w:b/>
-          <w:szCs w:val="24"/>
-          <w:lang w:val="en-GB"/>
-        </w:rPr>
-      </w:pPr>
       <w:r>
         <w:rPr>
           <w:b/>
@@ -5955,10 +6341,10 @@
           <w:lang w:val="en-GB" w:eastAsia="en-GB"/>
         </w:rPr>
         <w:drawing>
-          <wp:inline distT="0" distB="0" distL="0" distR="0" wp14:anchorId="50076E3E" wp14:editId="481D2F7E">
-            <wp:extent cx="6120130" cy="5940425"/>
-            <wp:effectExtent l="0" t="0" r="0" b="3175"/>
-            <wp:docPr id="6" name="Picture 6"/>
+          <wp:inline distT="0" distB="0" distL="0" distR="0">
+            <wp:extent cx="6120130" cy="8075930"/>
+            <wp:effectExtent l="0" t="0" r="0" b="1270"/>
+            <wp:docPr id="13" name="Picture 13"/>
             <wp:cNvGraphicFramePr>
               <a:graphicFrameLocks xmlns:a="http://schemas.openxmlformats.org/drawingml/2006/main" noChangeAspect="1"/>
             </wp:cNvGraphicFramePr>
@@ -5966,7 +6352,7 @@
               <a:graphicData uri="http://schemas.openxmlformats.org/drawingml/2006/picture">
                 <pic:pic xmlns:pic="http://schemas.openxmlformats.org/drawingml/2006/picture">
                   <pic:nvPicPr>
-                    <pic:cNvPr id="6" name="March_activity_v1.png"/>
+                    <pic:cNvPr id="13" name="March_activity_v3.png"/>
                     <pic:cNvPicPr/>
                   </pic:nvPicPr>
                   <pic:blipFill>
@@ -5984,7 +6370,7 @@
                   <pic:spPr>
                     <a:xfrm>
                       <a:off x="0" y="0"/>
-                      <a:ext cx="6120130" cy="5940425"/>
+                      <a:ext cx="6120130" cy="8075930"/>
                     </a:xfrm>
                     <a:prstGeom prst="rect">
                       <a:avLst/>
@@ -6087,7 +6473,6 @@
           <w:szCs w:val="24"/>
           <w:lang w:val="en-GB"/>
         </w:rPr>
-        <w:lastRenderedPageBreak/>
         <w:t>Description:</w:t>
       </w:r>
       <w:r>
@@ -6103,7 +6488,7 @@
           <w:szCs w:val="24"/>
           <w:lang w:val="en-GB"/>
         </w:rPr>
-        <w:t xml:space="preserve">Handler sends grid cell (Cell is a structure consisting of vertices and iso-level) to </w:t>
+        <w:t xml:space="preserve">Handler sends grid cell (Cell is a structure consisting of vertices and </w:t>
       </w:r>
       <w:proofErr w:type="spellStart"/>
       <w:r>
@@ -6111,7 +6496,7 @@
           <w:szCs w:val="24"/>
           <w:lang w:val="en-GB"/>
         </w:rPr>
-        <w:t>polygonize</w:t>
+        <w:t>iso</w:t>
       </w:r>
       <w:proofErr w:type="spellEnd"/>
       <w:r>
@@ -6119,6 +6504,20 @@
           <w:szCs w:val="24"/>
           <w:lang w:val="en-GB"/>
         </w:rPr>
+        <w:t xml:space="preserve">-level) to </w:t>
+      </w:r>
+      <w:r>
+        <w:rPr>
+          <w:szCs w:val="24"/>
+          <w:lang w:val="en-GB"/>
+        </w:rPr>
+        <w:t>polygonise</w:t>
+      </w:r>
+      <w:r>
+        <w:rPr>
+          <w:szCs w:val="24"/>
+          <w:lang w:val="en-GB"/>
+        </w:rPr>
         <w:t xml:space="preserve"> function. Polygonise consider rendering by looking cases (There are 16 cases predefined). After that, vertex interpolation calculates a value and returns to polygonize function. If the surface intersects with the cube, the vertex will be visualized. If the surface does not intersect with the cube, the vertex will not be drawn.</w:t>
       </w:r>
     </w:p>
@@ -6205,10 +6604,10 @@
           <w:lang w:val="en-GB" w:eastAsia="en-GB"/>
         </w:rPr>
         <w:drawing>
-          <wp:inline distT="0" distB="0" distL="0" distR="0" wp14:anchorId="74D5ECDA" wp14:editId="4DEC6D9E">
+          <wp:inline distT="0" distB="0" distL="0" distR="0">
             <wp:extent cx="6120130" cy="6731635"/>
             <wp:effectExtent l="0" t="0" r="0" b="0"/>
-            <wp:docPr id="5" name="Picture 5"/>
+            <wp:docPr id="14" name="Picture 14"/>
             <wp:cNvGraphicFramePr>
               <a:graphicFrameLocks xmlns:a="http://schemas.openxmlformats.org/drawingml/2006/main" noChangeAspect="1"/>
             </wp:cNvGraphicFramePr>
@@ -6216,7 +6615,7 @@
               <a:graphicData uri="http://schemas.openxmlformats.org/drawingml/2006/picture">
                 <pic:pic xmlns:pic="http://schemas.openxmlformats.org/drawingml/2006/picture">
                   <pic:nvPicPr>
-                    <pic:cNvPr id="5" name="Activity_v1.png"/>
+                    <pic:cNvPr id="14" name="Hasher_activity_v2.png"/>
                     <pic:cNvPicPr/>
                   </pic:nvPicPr>
                   <pic:blipFill>
@@ -6318,7 +6717,6 @@
           <w:szCs w:val="24"/>
           <w:lang w:val="en-GB"/>
         </w:rPr>
-        <w:lastRenderedPageBreak/>
         <w:t>Description:</w:t>
       </w:r>
       <w:r>
@@ -6357,76 +6755,13 @@
     </w:p>
     <w:p>
       <w:pPr>
-        <w:jc w:val="both"/>
-        <w:rPr>
-          <w:sz w:val="20"/>
-          <w:lang w:val="en-GB"/>
-        </w:rPr>
-      </w:pPr>
-    </w:p>
-    <w:p>
-      <w:pPr>
-        <w:jc w:val="both"/>
-        <w:rPr>
-          <w:sz w:val="20"/>
-          <w:lang w:val="en-GB"/>
-        </w:rPr>
-      </w:pPr>
-    </w:p>
-    <w:p>
-      <w:pPr>
-        <w:jc w:val="both"/>
-        <w:rPr>
-          <w:sz w:val="20"/>
-          <w:lang w:val="en-GB"/>
-        </w:rPr>
-      </w:pPr>
-    </w:p>
-    <w:p>
-      <w:pPr>
-        <w:jc w:val="both"/>
-        <w:rPr>
-          <w:sz w:val="20"/>
-          <w:lang w:val="en-GB"/>
-        </w:rPr>
-      </w:pPr>
-    </w:p>
-    <w:p>
-      <w:pPr>
-        <w:jc w:val="both"/>
-        <w:rPr>
-          <w:sz w:val="20"/>
-          <w:lang w:val="en-GB"/>
-        </w:rPr>
-      </w:pPr>
-    </w:p>
-    <w:p>
-      <w:pPr>
-        <w:jc w:val="both"/>
-        <w:rPr>
-          <w:sz w:val="20"/>
-          <w:lang w:val="en-GB"/>
-        </w:rPr>
-      </w:pPr>
-    </w:p>
-    <w:p>
-      <w:pPr>
-        <w:jc w:val="both"/>
-        <w:rPr>
-          <w:sz w:val="20"/>
-          <w:lang w:val="en-GB"/>
-        </w:rPr>
-      </w:pPr>
-    </w:p>
-    <w:p>
-      <w:pPr>
         <w:pStyle w:val="Heading1"/>
         <w:jc w:val="both"/>
         <w:rPr>
           <w:lang w:val="en-GB"/>
         </w:rPr>
       </w:pPr>
-      <w:bookmarkStart w:id="9" w:name="_Toc501993340"/>
+      <w:bookmarkStart w:id="8" w:name="_Toc501993340"/>
       <w:r>
         <w:rPr>
           <w:lang w:val="en-GB"/>
@@ -6445,45 +6780,47 @@
         </w:rPr>
         <w:t xml:space="preserve"> Design</w:t>
       </w:r>
+      <w:bookmarkEnd w:id="8"/>
+    </w:p>
+    <w:p>
+      <w:pPr>
+        <w:jc w:val="both"/>
+        <w:rPr>
+          <w:lang w:val="en-GB"/>
+        </w:rPr>
+      </w:pPr>
+    </w:p>
+    <w:p>
+      <w:pPr>
+        <w:jc w:val="both"/>
+        <w:rPr>
+          <w:lang w:val="en-GB"/>
+        </w:rPr>
+      </w:pPr>
+    </w:p>
+    <w:p>
+      <w:pPr>
+        <w:jc w:val="both"/>
+        <w:rPr>
+          <w:lang w:val="en-GB"/>
+        </w:rPr>
+      </w:pPr>
+      <w:r>
+        <w:rPr>
+          <w:lang w:val="en-GB"/>
+        </w:rPr>
+        <w:t>Since our project is heavily research-based, the testing design is not handled smoothly in the earlier stages of our project. We will implement various methods mentioned in research papers on our project. The Unity 3D game engine will be used to test results. The best methods will be determined according to the test results. The main standards are performance and efficiency. Memory and CPU usage is important. NVIDIA flex communicates with the GPU for the efficiency of the simulation. Detailed comparison tables will be sketched and elaborated in the future.</w:t>
+      </w:r>
+    </w:p>
+    <w:p>
+      <w:pPr>
+        <w:jc w:val="both"/>
+        <w:rPr>
+          <w:lang w:val="en-GB"/>
+        </w:rPr>
+      </w:pPr>
+      <w:bookmarkStart w:id="9" w:name="_GoBack"/>
       <w:bookmarkEnd w:id="9"/>
-    </w:p>
-    <w:p>
-      <w:pPr>
-        <w:jc w:val="both"/>
-        <w:rPr>
-          <w:lang w:val="en-GB"/>
-        </w:rPr>
-      </w:pPr>
-    </w:p>
-    <w:p>
-      <w:pPr>
-        <w:jc w:val="both"/>
-        <w:rPr>
-          <w:lang w:val="en-GB"/>
-        </w:rPr>
-      </w:pPr>
-    </w:p>
-    <w:p>
-      <w:pPr>
-        <w:jc w:val="both"/>
-        <w:rPr>
-          <w:lang w:val="en-GB"/>
-        </w:rPr>
-      </w:pPr>
-      <w:r>
-        <w:rPr>
-          <w:lang w:val="en-GB"/>
-        </w:rPr>
-        <w:t>Since our project is heavily research-based, the testing design is not handled smoothly in the earlier stages of our project. We will implement various methods mentioned in research papers on our project. The Unity 3D game engine will be used to test results. The best methods will be determined according to the test results. The main standards are performance and efficiency. Memory and CPU usage is important. NVIDIA flex communicates with the GPU for the efficiency of the simulation. Detailed comparison tables will be sketched and elaborated in the second future.</w:t>
-      </w:r>
-    </w:p>
-    <w:p>
-      <w:pPr>
-        <w:jc w:val="both"/>
-        <w:rPr>
-          <w:lang w:val="en-GB"/>
-        </w:rPr>
-      </w:pPr>
     </w:p>
     <w:p>
       <w:pPr>
@@ -7095,20 +7432,28 @@
     </w:p>
     <w:p>
       <w:pPr>
-        <w:ind w:firstLine="720"/>
-        <w:jc w:val="both"/>
-        <w:rPr>
-          <w:szCs w:val="24"/>
-          <w:lang w:val="en-GB"/>
-        </w:rPr>
-      </w:pPr>
-      <w:r>
-        <w:rPr>
-          <w:szCs w:val="24"/>
-          <w:lang w:val="en-GB"/>
-        </w:rPr>
-        <w:t>/////////////////////////////////////////////////////////////</w:t>
-      </w:r>
+        <w:pStyle w:val="ListParagraph"/>
+        <w:rPr>
+          <w:b/>
+          <w:color w:val="000000" w:themeColor="text1"/>
+          <w:lang w:val="en-GB"/>
+        </w:rPr>
+      </w:pPr>
+    </w:p>
+    <w:p>
+      <w:pPr>
+        <w:pStyle w:val="ListParagraph"/>
+        <w:numPr>
+          <w:ilvl w:val="0"/>
+          <w:numId w:val="10"/>
+        </w:numPr>
+        <w:jc w:val="both"/>
+        <w:rPr>
+          <w:b/>
+          <w:color w:val="000000" w:themeColor="text1"/>
+          <w:lang w:val="en-GB"/>
+        </w:rPr>
+      </w:pPr>
     </w:p>
     <w:p>
       <w:pPr>
@@ -7119,69 +7464,6 @@
           <w:lang w:val="en-GB"/>
         </w:rPr>
       </w:pPr>
-      <w:r>
-        <w:rPr>
-          <w:szCs w:val="24"/>
-          <w:lang w:val="en-GB"/>
-        </w:rPr>
-        <w:t>Other references to additional documents, like other int</w:t>
-      </w:r>
-      <w:r>
-        <w:rPr>
-          <w:szCs w:val="24"/>
-          <w:lang w:val="en-GB"/>
-        </w:rPr>
-        <w:t xml:space="preserve">ernal organizational </w:t>
-      </w:r>
-      <w:proofErr w:type="spellStart"/>
-      <w:proofErr w:type="gramStart"/>
-      <w:r>
-        <w:rPr>
-          <w:szCs w:val="24"/>
-          <w:lang w:val="en-GB"/>
-        </w:rPr>
-        <w:t>documents,</w:t>
-      </w:r>
-      <w:r>
-        <w:rPr>
-          <w:szCs w:val="24"/>
-          <w:lang w:val="en-GB"/>
-        </w:rPr>
-        <w:t>software</w:t>
-      </w:r>
-      <w:proofErr w:type="spellEnd"/>
-      <w:proofErr w:type="gramEnd"/>
-      <w:r>
-        <w:rPr>
-          <w:szCs w:val="24"/>
-          <w:lang w:val="en-GB"/>
-        </w:rPr>
-        <w:t xml:space="preserve"> project management documents, software design tool documents, etc</w:t>
-      </w:r>
-      <w:r>
-        <w:rPr>
-          <w:szCs w:val="24"/>
-          <w:lang w:val="en-GB"/>
-        </w:rPr>
-        <w:t>.</w:t>
-      </w:r>
-    </w:p>
-    <w:p>
-      <w:pPr>
-        <w:ind w:left="720"/>
-        <w:jc w:val="both"/>
-        <w:rPr>
-          <w:szCs w:val="24"/>
-          <w:lang w:val="en-GB"/>
-        </w:rPr>
-      </w:pPr>
-      <w:r>
-        <w:rPr>
-          <w:szCs w:val="24"/>
-          <w:lang w:val="en-GB"/>
-        </w:rPr>
-        <w:t>References to additional bibliographic sources, like professional books, textbooks, handbooks, patents, standards, technical reports, journal/conference papers, etc.</w:t>
-      </w:r>
     </w:p>
     <w:sectPr>
       <w:footerReference w:type="default" r:id="rId15"/>
@@ -7195,7 +7477,7 @@
 </file>
 
 <file path=word/endnotes.xml><?xml version="1.0" encoding="utf-8"?>
-<w:endnotes xmlns:wpc="http://schemas.microsoft.com/office/word/2010/wordprocessingCanvas" xmlns:cx="http://schemas.microsoft.com/office/drawing/2014/chartex" xmlns:cx1="http://schemas.microsoft.com/office/drawing/2015/9/8/chartex" xmlns:cx2="http://schemas.microsoft.com/office/drawing/2015/10/21/chartex" xmlns:cx3="http://schemas.microsoft.com/office/drawing/2016/5/9/chartex" xmlns:cx4="http://schemas.microsoft.com/office/drawing/2016/5/10/chartex" xmlns:cx5="http://schemas.microsoft.com/office/drawing/2016/5/11/chartex" xmlns:cx6="http://schemas.microsoft.com/office/drawing/2016/5/12/chartex" xmlns:cx7="http://schemas.microsoft.com/office/drawing/2016/5/13/chartex" xmlns:cx8="http://schemas.microsoft.com/office/drawing/2016/5/14/chartex" xmlns:mc="http://schemas.openxmlformats.org/markup-compatibility/2006" xmlns:aink="http://schemas.microsoft.com/office/drawing/2016/ink" xmlns:am3d="http://schemas.microsoft.com/office/drawing/2017/model3d" xmlns:o="urn:schemas-microsoft-com:office:office" xmlns:r="http://schemas.openxmlformats.org/officeDocument/2006/relationships" xmlns:m="http://schemas.openxmlformats.org/officeDocument/2006/math" xmlns:v="urn:schemas-microsoft-com:vml" xmlns:wp14="http://schemas.microsoft.com/office/word/2010/wordprocessingDrawing" xmlns:wp="http://schemas.openxmlformats.org/drawingml/2006/wordprocessingDrawing" xmlns:w10="urn:schemas-microsoft-com:office:word" xmlns:w="http://schemas.openxmlformats.org/wordprocessingml/2006/main" xmlns:w14="http://schemas.microsoft.com/office/word/2010/wordml" xmlns:w15="http://schemas.microsoft.com/office/word/2012/wordml" xmlns:w16cid="http://schemas.microsoft.com/office/word/2016/wordml/cid" xmlns:w16se="http://schemas.microsoft.com/office/word/2015/wordml/symex" xmlns:wpg="http://schemas.microsoft.com/office/word/2010/wordprocessingGroup" xmlns:wpi="http://schemas.microsoft.com/office/word/2010/wordprocessingInk" xmlns:wne="http://schemas.microsoft.com/office/word/2006/wordml" xmlns:wps="http://schemas.microsoft.com/office/word/2010/wordprocessingShape" mc:Ignorable="w14 w15 w16se w16cid wp14">
+<w:endnotes xmlns:wpc="http://schemas.microsoft.com/office/word/2010/wordprocessingCanvas" xmlns:cx="http://schemas.microsoft.com/office/drawing/2014/chartex" xmlns:cx1="http://schemas.microsoft.com/office/drawing/2015/9/8/chartex" xmlns:mc="http://schemas.openxmlformats.org/markup-compatibility/2006" xmlns:o="urn:schemas-microsoft-com:office:office" xmlns:r="http://schemas.openxmlformats.org/officeDocument/2006/relationships" xmlns:m="http://schemas.openxmlformats.org/officeDocument/2006/math" xmlns:v="urn:schemas-microsoft-com:vml" xmlns:wp14="http://schemas.microsoft.com/office/word/2010/wordprocessingDrawing" xmlns:wp="http://schemas.openxmlformats.org/drawingml/2006/wordprocessingDrawing" xmlns:w10="urn:schemas-microsoft-com:office:word" xmlns:w="http://schemas.openxmlformats.org/wordprocessingml/2006/main" xmlns:w14="http://schemas.microsoft.com/office/word/2010/wordml" xmlns:w15="http://schemas.microsoft.com/office/word/2012/wordml" xmlns:w16se="http://schemas.microsoft.com/office/word/2015/wordml/symex" xmlns:wpg="http://schemas.microsoft.com/office/word/2010/wordprocessingGroup" xmlns:wpi="http://schemas.microsoft.com/office/word/2010/wordprocessingInk" xmlns:wne="http://schemas.microsoft.com/office/word/2006/wordml" xmlns:wps="http://schemas.microsoft.com/office/word/2010/wordprocessingShape" mc:Ignorable="w14 w15 w16se wp14">
   <w:endnote w:type="separator" w:id="-1">
     <w:p>
       <w:r>
@@ -7214,7 +7496,7 @@
 </file>
 
 <file path=word/footer1.xml><?xml version="1.0" encoding="utf-8"?>
-<w:ftr xmlns:wpc="http://schemas.microsoft.com/office/word/2010/wordprocessingCanvas" xmlns:cx="http://schemas.microsoft.com/office/drawing/2014/chartex" xmlns:cx1="http://schemas.microsoft.com/office/drawing/2015/9/8/chartex" xmlns:cx2="http://schemas.microsoft.com/office/drawing/2015/10/21/chartex" xmlns:cx3="http://schemas.microsoft.com/office/drawing/2016/5/9/chartex" xmlns:cx4="http://schemas.microsoft.com/office/drawing/2016/5/10/chartex" xmlns:cx5="http://schemas.microsoft.com/office/drawing/2016/5/11/chartex" xmlns:cx6="http://schemas.microsoft.com/office/drawing/2016/5/12/chartex" xmlns:cx7="http://schemas.microsoft.com/office/drawing/2016/5/13/chartex" xmlns:cx8="http://schemas.microsoft.com/office/drawing/2016/5/14/chartex" xmlns:mc="http://schemas.openxmlformats.org/markup-compatibility/2006" xmlns:aink="http://schemas.microsoft.com/office/drawing/2016/ink" xmlns:am3d="http://schemas.microsoft.com/office/drawing/2017/model3d" xmlns:o="urn:schemas-microsoft-com:office:office" xmlns:r="http://schemas.openxmlformats.org/officeDocument/2006/relationships" xmlns:m="http://schemas.openxmlformats.org/officeDocument/2006/math" xmlns:v="urn:schemas-microsoft-com:vml" xmlns:wp14="http://schemas.microsoft.com/office/word/2010/wordprocessingDrawing" xmlns:wp="http://schemas.openxmlformats.org/drawingml/2006/wordprocessingDrawing" xmlns:w10="urn:schemas-microsoft-com:office:word" xmlns:w="http://schemas.openxmlformats.org/wordprocessingml/2006/main" xmlns:w14="http://schemas.microsoft.com/office/word/2010/wordml" xmlns:w15="http://schemas.microsoft.com/office/word/2012/wordml" xmlns:w16cid="http://schemas.microsoft.com/office/word/2016/wordml/cid" xmlns:w16se="http://schemas.microsoft.com/office/word/2015/wordml/symex" xmlns:wpg="http://schemas.microsoft.com/office/word/2010/wordprocessingGroup" xmlns:wpi="http://schemas.microsoft.com/office/word/2010/wordprocessingInk" xmlns:wne="http://schemas.microsoft.com/office/word/2006/wordml" xmlns:wps="http://schemas.microsoft.com/office/word/2010/wordprocessingShape" mc:Ignorable="w14 w15 w16se w16cid wp14">
+<w:ftr xmlns:wpc="http://schemas.microsoft.com/office/word/2010/wordprocessingCanvas" xmlns:cx="http://schemas.microsoft.com/office/drawing/2014/chartex" xmlns:cx1="http://schemas.microsoft.com/office/drawing/2015/9/8/chartex" xmlns:mc="http://schemas.openxmlformats.org/markup-compatibility/2006" xmlns:o="urn:schemas-microsoft-com:office:office" xmlns:r="http://schemas.openxmlformats.org/officeDocument/2006/relationships" xmlns:m="http://schemas.openxmlformats.org/officeDocument/2006/math" xmlns:v="urn:schemas-microsoft-com:vml" xmlns:wp14="http://schemas.microsoft.com/office/word/2010/wordprocessingDrawing" xmlns:wp="http://schemas.openxmlformats.org/drawingml/2006/wordprocessingDrawing" xmlns:w10="urn:schemas-microsoft-com:office:word" xmlns:w="http://schemas.openxmlformats.org/wordprocessingml/2006/main" xmlns:w14="http://schemas.microsoft.com/office/word/2010/wordml" xmlns:w15="http://schemas.microsoft.com/office/word/2012/wordml" xmlns:w16se="http://schemas.microsoft.com/office/word/2015/wordml/symex" xmlns:wpg="http://schemas.microsoft.com/office/word/2010/wordprocessingGroup" xmlns:wpi="http://schemas.microsoft.com/office/word/2010/wordprocessingInk" xmlns:wne="http://schemas.microsoft.com/office/word/2006/wordml" xmlns:wps="http://schemas.microsoft.com/office/word/2010/wordprocessingShape" mc:Ignorable="w14 w15 w16se wp14">
   <w:p>
     <w:pPr>
       <w:pStyle w:val="Footer"/>
@@ -7280,7 +7562,7 @@
         <w:noProof/>
         <w:sz w:val="20"/>
       </w:rPr>
-      <w:t>14</w:t>
+      <w:t>15</w:t>
     </w:r>
     <w:r>
       <w:rPr>
@@ -7301,7 +7583,7 @@
 </file>
 
 <file path=word/footnotes.xml><?xml version="1.0" encoding="utf-8"?>
-<w:footnotes xmlns:wpc="http://schemas.microsoft.com/office/word/2010/wordprocessingCanvas" xmlns:cx="http://schemas.microsoft.com/office/drawing/2014/chartex" xmlns:cx1="http://schemas.microsoft.com/office/drawing/2015/9/8/chartex" xmlns:cx2="http://schemas.microsoft.com/office/drawing/2015/10/21/chartex" xmlns:cx3="http://schemas.microsoft.com/office/drawing/2016/5/9/chartex" xmlns:cx4="http://schemas.microsoft.com/office/drawing/2016/5/10/chartex" xmlns:cx5="http://schemas.microsoft.com/office/drawing/2016/5/11/chartex" xmlns:cx6="http://schemas.microsoft.com/office/drawing/2016/5/12/chartex" xmlns:cx7="http://schemas.microsoft.com/office/drawing/2016/5/13/chartex" xmlns:cx8="http://schemas.microsoft.com/office/drawing/2016/5/14/chartex" xmlns:mc="http://schemas.openxmlformats.org/markup-compatibility/2006" xmlns:aink="http://schemas.microsoft.com/office/drawing/2016/ink" xmlns:am3d="http://schemas.microsoft.com/office/drawing/2017/model3d" xmlns:o="urn:schemas-microsoft-com:office:office" xmlns:r="http://schemas.openxmlformats.org/officeDocument/2006/relationships" xmlns:m="http://schemas.openxmlformats.org/officeDocument/2006/math" xmlns:v="urn:schemas-microsoft-com:vml" xmlns:wp14="http://schemas.microsoft.com/office/word/2010/wordprocessingDrawing" xmlns:wp="http://schemas.openxmlformats.org/drawingml/2006/wordprocessingDrawing" xmlns:w10="urn:schemas-microsoft-com:office:word" xmlns:w="http://schemas.openxmlformats.org/wordprocessingml/2006/main" xmlns:w14="http://schemas.microsoft.com/office/word/2010/wordml" xmlns:w15="http://schemas.microsoft.com/office/word/2012/wordml" xmlns:w16cid="http://schemas.microsoft.com/office/word/2016/wordml/cid" xmlns:w16se="http://schemas.microsoft.com/office/word/2015/wordml/symex" xmlns:wpg="http://schemas.microsoft.com/office/word/2010/wordprocessingGroup" xmlns:wpi="http://schemas.microsoft.com/office/word/2010/wordprocessingInk" xmlns:wne="http://schemas.microsoft.com/office/word/2006/wordml" xmlns:wps="http://schemas.microsoft.com/office/word/2010/wordprocessingShape" mc:Ignorable="w14 w15 w16se w16cid wp14">
+<w:footnotes xmlns:wpc="http://schemas.microsoft.com/office/word/2010/wordprocessingCanvas" xmlns:cx="http://schemas.microsoft.com/office/drawing/2014/chartex" xmlns:cx1="http://schemas.microsoft.com/office/drawing/2015/9/8/chartex" xmlns:mc="http://schemas.openxmlformats.org/markup-compatibility/2006" xmlns:o="urn:schemas-microsoft-com:office:office" xmlns:r="http://schemas.openxmlformats.org/officeDocument/2006/relationships" xmlns:m="http://schemas.openxmlformats.org/officeDocument/2006/math" xmlns:v="urn:schemas-microsoft-com:vml" xmlns:wp14="http://schemas.microsoft.com/office/word/2010/wordprocessingDrawing" xmlns:wp="http://schemas.openxmlformats.org/drawingml/2006/wordprocessingDrawing" xmlns:w10="urn:schemas-microsoft-com:office:word" xmlns:w="http://schemas.openxmlformats.org/wordprocessingml/2006/main" xmlns:w14="http://schemas.microsoft.com/office/word/2010/wordml" xmlns:w15="http://schemas.microsoft.com/office/word/2012/wordml" xmlns:w16se="http://schemas.microsoft.com/office/word/2015/wordml/symex" xmlns:wpg="http://schemas.microsoft.com/office/word/2010/wordprocessingGroup" xmlns:wpi="http://schemas.microsoft.com/office/word/2010/wordprocessingInk" xmlns:wne="http://schemas.microsoft.com/office/word/2006/wordml" xmlns:wps="http://schemas.microsoft.com/office/word/2010/wordprocessingShape" mc:Ignorable="w14 w15 w16se wp14">
   <w:footnote w:type="separator" w:id="-1">
     <w:p>
       <w:r>
@@ -7320,7 +7602,7 @@
 </file>
 
 <file path=word/numbering.xml><?xml version="1.0" encoding="utf-8"?>
-<w:numbering xmlns:wpc="http://schemas.microsoft.com/office/word/2010/wordprocessingCanvas" xmlns:cx="http://schemas.microsoft.com/office/drawing/2014/chartex" xmlns:cx1="http://schemas.microsoft.com/office/drawing/2015/9/8/chartex" xmlns:cx2="http://schemas.microsoft.com/office/drawing/2015/10/21/chartex" xmlns:cx3="http://schemas.microsoft.com/office/drawing/2016/5/9/chartex" xmlns:cx4="http://schemas.microsoft.com/office/drawing/2016/5/10/chartex" xmlns:cx5="http://schemas.microsoft.com/office/drawing/2016/5/11/chartex" xmlns:cx6="http://schemas.microsoft.com/office/drawing/2016/5/12/chartex" xmlns:cx7="http://schemas.microsoft.com/office/drawing/2016/5/13/chartex" xmlns:cx8="http://schemas.microsoft.com/office/drawing/2016/5/14/chartex" xmlns:mc="http://schemas.openxmlformats.org/markup-compatibility/2006" xmlns:aink="http://schemas.microsoft.com/office/drawing/2016/ink" xmlns:am3d="http://schemas.microsoft.com/office/drawing/2017/model3d" xmlns:o="urn:schemas-microsoft-com:office:office" xmlns:r="http://schemas.openxmlformats.org/officeDocument/2006/relationships" xmlns:m="http://schemas.openxmlformats.org/officeDocument/2006/math" xmlns:v="urn:schemas-microsoft-com:vml" xmlns:wp14="http://schemas.microsoft.com/office/word/2010/wordprocessingDrawing" xmlns:wp="http://schemas.openxmlformats.org/drawingml/2006/wordprocessingDrawing" xmlns:w10="urn:schemas-microsoft-com:office:word" xmlns:w="http://schemas.openxmlformats.org/wordprocessingml/2006/main" xmlns:w14="http://schemas.microsoft.com/office/word/2010/wordml" xmlns:w15="http://schemas.microsoft.com/office/word/2012/wordml" xmlns:w16cid="http://schemas.microsoft.com/office/word/2016/wordml/cid" xmlns:w16se="http://schemas.microsoft.com/office/word/2015/wordml/symex" xmlns:wpg="http://schemas.microsoft.com/office/word/2010/wordprocessingGroup" xmlns:wpi="http://schemas.microsoft.com/office/word/2010/wordprocessingInk" xmlns:wne="http://schemas.microsoft.com/office/word/2006/wordml" xmlns:wps="http://schemas.microsoft.com/office/word/2010/wordprocessingShape" mc:Ignorable="w14 w15 w16se w16cid wp14">
+<w:numbering xmlns:wpc="http://schemas.microsoft.com/office/word/2010/wordprocessingCanvas" xmlns:cx="http://schemas.microsoft.com/office/drawing/2014/chartex" xmlns:cx1="http://schemas.microsoft.com/office/drawing/2015/9/8/chartex" xmlns:mc="http://schemas.openxmlformats.org/markup-compatibility/2006" xmlns:o="urn:schemas-microsoft-com:office:office" xmlns:r="http://schemas.openxmlformats.org/officeDocument/2006/relationships" xmlns:m="http://schemas.openxmlformats.org/officeDocument/2006/math" xmlns:v="urn:schemas-microsoft-com:vml" xmlns:wp14="http://schemas.microsoft.com/office/word/2010/wordprocessingDrawing" xmlns:wp="http://schemas.openxmlformats.org/drawingml/2006/wordprocessingDrawing" xmlns:w10="urn:schemas-microsoft-com:office:word" xmlns:w="http://schemas.openxmlformats.org/wordprocessingml/2006/main" xmlns:w14="http://schemas.microsoft.com/office/word/2010/wordml" xmlns:w15="http://schemas.microsoft.com/office/word/2012/wordml" xmlns:w16se="http://schemas.microsoft.com/office/word/2015/wordml/symex" xmlns:wpg="http://schemas.microsoft.com/office/word/2010/wordprocessingGroup" xmlns:wpi="http://schemas.microsoft.com/office/word/2010/wordprocessingInk" xmlns:wne="http://schemas.microsoft.com/office/word/2006/wordml" xmlns:wps="http://schemas.microsoft.com/office/word/2010/wordprocessingShape" mc:Ignorable="w14 w15 w16se wp14">
   <w:abstractNum w:abstractNumId="0" w15:restartNumberingAfterBreak="0">
     <w:nsid w:val="05BC262B"/>
     <w:multiLevelType w:val="singleLevel"/>
@@ -8787,7 +9069,7 @@
 </file>
 
 <file path=word/styles.xml><?xml version="1.0" encoding="utf-8"?>
-<w:styles xmlns:mc="http://schemas.openxmlformats.org/markup-compatibility/2006" xmlns:r="http://schemas.openxmlformats.org/officeDocument/2006/relationships" xmlns:w="http://schemas.openxmlformats.org/wordprocessingml/2006/main" xmlns:w14="http://schemas.microsoft.com/office/word/2010/wordml" xmlns:w15="http://schemas.microsoft.com/office/word/2012/wordml" xmlns:w16cid="http://schemas.microsoft.com/office/word/2016/wordml/cid" xmlns:w16se="http://schemas.microsoft.com/office/word/2015/wordml/symex" mc:Ignorable="w14 w15 w16se w16cid">
+<w:styles xmlns:mc="http://schemas.openxmlformats.org/markup-compatibility/2006" xmlns:r="http://schemas.openxmlformats.org/officeDocument/2006/relationships" xmlns:w="http://schemas.openxmlformats.org/wordprocessingml/2006/main" xmlns:w14="http://schemas.microsoft.com/office/word/2010/wordml" xmlns:w15="http://schemas.microsoft.com/office/word/2012/wordml" xmlns:w16se="http://schemas.microsoft.com/office/word/2015/wordml/symex" mc:Ignorable="w14 w15 w16se">
   <w:docDefaults>
     <w:rPrDefault>
       <w:rPr>
@@ -8797,7 +9079,7 @@
     </w:rPrDefault>
     <w:pPrDefault/>
   </w:docDefaults>
-  <w:latentStyles w:defLockedState="0" w:defUIPriority="0" w:defSemiHidden="0" w:defUnhideWhenUsed="0" w:defQFormat="0" w:count="376">
+  <w:latentStyles w:defLockedState="0" w:defUIPriority="0" w:defSemiHidden="0" w:defUnhideWhenUsed="0" w:defQFormat="0" w:count="371">
     <w:lsdException w:name="Normal" w:qFormat="1"/>
     <w:lsdException w:name="heading 1" w:qFormat="1"/>
     <w:lsdException w:name="heading 2" w:semiHidden="1" w:unhideWhenUsed="1" w:qFormat="1"/>
@@ -9081,11 +9363,6 @@
     <w:lsdException w:name="List Table 5 Dark Accent 6" w:uiPriority="50"/>
     <w:lsdException w:name="List Table 6 Colorful Accent 6" w:uiPriority="51"/>
     <w:lsdException w:name="List Table 7 Colorful Accent 6" w:uiPriority="52"/>
-    <w:lsdException w:name="Mention" w:semiHidden="1" w:uiPriority="99" w:unhideWhenUsed="1"/>
-    <w:lsdException w:name="Smart Hyperlink" w:semiHidden="1" w:uiPriority="99" w:unhideWhenUsed="1"/>
-    <w:lsdException w:name="Hashtag" w:semiHidden="1" w:uiPriority="99" w:unhideWhenUsed="1"/>
-    <w:lsdException w:name="Unresolved Mention" w:semiHidden="1" w:uiPriority="99" w:unhideWhenUsed="1"/>
-    <w:lsdException w:name="Smart Link" w:semiHidden="1" w:uiPriority="99" w:unhideWhenUsed="1"/>
   </w:latentStyles>
   <w:style w:type="paragraph" w:default="1" w:styleId="Normal">
     <w:name w:val="Normal"/>

</xml_diff>